<commit_message>
Added editor and menu screen
</commit_message>
<xml_diff>
--- a/Docs/logbook.docx
+++ b/Docs/logbook.docx
@@ -99,25 +99,108 @@
         <w:rPr>
           <w:lang w:val="en-US"/>
         </w:rPr>
+        <w:t xml:space="preserve">: </w:t>
+      </w:r>
+      <w:r>
+        <w:rPr>
+          <w:lang w:val="en-US"/>
+        </w:rPr>
         <w:br/>
-        <w:t>-EncounterSum holds all possible encounters for simpler adding of new encounters</w:t>
+        <w:t>Encounters had a lot of code duplication and different ways to go. Unified the way encounters work with an interface.</w:t>
       </w:r>
       <w:r>
         <w:rPr>
           <w:lang w:val="en-US"/>
         </w:rPr>
         <w:br/>
-        <w:t>-Put some redundant queries in extra methods (e.g. getAnswer(), printPossibilities(), checkInput)</w:t>
+        <w:t>-</w:t>
+      </w:r>
+      <w:proofErr w:type="spellStart"/>
+      <w:r>
+        <w:rPr>
+          <w:lang w:val="en-US"/>
+        </w:rPr>
+        <w:t>EncounterSum</w:t>
+      </w:r>
+      <w:proofErr w:type="spellEnd"/>
+      <w:r>
+        <w:rPr>
+          <w:lang w:val="en-US"/>
+        </w:rPr>
+        <w:t xml:space="preserve"> holds all possible encounters for simpler adding of new encounters</w:t>
       </w:r>
       <w:r>
         <w:rPr>
           <w:lang w:val="en-US"/>
         </w:rPr>
         <w:br/>
-        <w:t>-Changed Player class behavior and added new fields</w:t>
+        <w:t xml:space="preserve">-Put some redundant queries in extra methods (e.g. </w:t>
+      </w:r>
+      <w:proofErr w:type="spellStart"/>
+      <w:proofErr w:type="gramStart"/>
+      <w:r>
+        <w:rPr>
+          <w:lang w:val="en-US"/>
+        </w:rPr>
+        <w:t>getAnswer</w:t>
+      </w:r>
+      <w:proofErr w:type="spellEnd"/>
+      <w:r>
+        <w:rPr>
+          <w:lang w:val="en-US"/>
+        </w:rPr>
+        <w:t>(</w:t>
+      </w:r>
+      <w:proofErr w:type="gramEnd"/>
+      <w:r>
+        <w:rPr>
+          <w:lang w:val="en-US"/>
+        </w:rPr>
+        <w:t xml:space="preserve">), </w:t>
+      </w:r>
+      <w:proofErr w:type="spellStart"/>
+      <w:r>
+        <w:rPr>
+          <w:lang w:val="en-US"/>
+        </w:rPr>
+        <w:t>printPossibilities</w:t>
+      </w:r>
+      <w:proofErr w:type="spellEnd"/>
+      <w:r>
+        <w:rPr>
+          <w:lang w:val="en-US"/>
+        </w:rPr>
+        <w:t xml:space="preserve">(), </w:t>
+      </w:r>
+      <w:proofErr w:type="spellStart"/>
+      <w:r>
+        <w:rPr>
+          <w:lang w:val="en-US"/>
+        </w:rPr>
+        <w:t>checkInput</w:t>
+      </w:r>
+      <w:proofErr w:type="spellEnd"/>
+      <w:r>
+        <w:rPr>
+          <w:lang w:val="en-US"/>
+        </w:rPr>
+        <w:t>)</w:t>
+      </w:r>
+      <w:r>
+        <w:rPr>
+          <w:lang w:val="en-US"/>
+        </w:rPr>
+        <w:br/>
+        <w:t xml:space="preserve">-Changed Player class behavior </w:t>
       </w:r>
       <w:bookmarkStart w:id="0" w:name="_GoBack"/>
       <w:bookmarkEnd w:id="0"/>
+      <w:r>
+        <w:rPr>
+          <w:lang w:val="en-US"/>
+        </w:rPr>
+        <w:t>and added new fields</w:t>
+      </w:r>
     </w:p>
     <w:p>
       <w:pPr>
@@ -170,6 +253,12 @@
           <w:lang w:val="en-US"/>
         </w:rPr>
         <w:br/>
+      </w:r>
+      <w:r>
+        <w:rPr>
+          <w:lang w:val="en-US"/>
+        </w:rPr>
+        <w:t>-Template Method</w:t>
       </w:r>
     </w:p>
     <w:sectPr>
@@ -259,8 +348,16 @@
         <w:lang w:val="en-US"/>
       </w:rPr>
       <w:tab/>
-      <w:t>Leander Suda, Florian Zolda</w:t>
+      <w:t xml:space="preserve">Leander Suda, Florian </w:t>
     </w:r>
+    <w:proofErr w:type="spellStart"/>
+    <w:r>
+      <w:rPr>
+        <w:lang w:val="en-US"/>
+      </w:rPr>
+      <w:t>Zolda</w:t>
+    </w:r>
+    <w:proofErr w:type="spellEnd"/>
   </w:p>
 </w:hdr>
 </file>

</xml_diff>